<commit_message>
started re-writing the docu
</commit_message>
<xml_diff>
--- a/MCS_project_sem_III/documentation.docx
+++ b/MCS_project_sem_III/documentation.docx
@@ -24,55 +24,36 @@
       <w:pPr>
         <w:jc w:val="center"/>
         <w:rPr>
-          <w:rFonts w:ascii="Bookman Old Style" w:hAnsi="Bookman Old Style"/>
-          <w:b/>
-          <w:color w:val="FF0000"/>
-          <w:sz w:val="48"/>
-          <w:szCs w:val="48"/>
-        </w:rPr>
-      </w:pPr>
-      <w:r>
-        <w:rPr>
-          <w:rFonts w:ascii="Bookman Old Style" w:hAnsi="Bookman Old Style"/>
-          <w:b/>
-          <w:color w:val="FF0000"/>
-          <w:sz w:val="48"/>
-          <w:szCs w:val="48"/>
-        </w:rPr>
-        <w:t xml:space="preserve"> </w:t>
-      </w:r>
-      <w:r>
-        <w:rPr>
-          <w:rFonts w:ascii="Bookman Old Style" w:hAnsi="Bookman Old Style"/>
-          <w:b/>
-          <w:color w:val="FF0000"/>
-          <w:sz w:val="30"/>
-          <w:szCs w:val="48"/>
-          <w:u w:val="single"/>
-        </w:rPr>
-        <w:t>(Project Title</w:t>
-      </w:r>
-      <w:r>
-        <w:rPr>
-          <w:rFonts w:ascii="Bookman Old Style" w:hAnsi="Bookman Old Style"/>
-          <w:b/>
-          <w:color w:val="FF0000"/>
-          <w:sz w:val="30"/>
-          <w:szCs w:val="48"/>
-          <w:u w:val="single"/>
-        </w:rPr>
-        <w:t xml:space="preserve"> ????</w:t>
-      </w:r>
-      <w:r>
-        <w:rPr>
-          <w:rFonts w:ascii="Bookman Old Style" w:hAnsi="Bookman Old Style"/>
-          <w:b/>
-          <w:color w:val="FF0000"/>
-          <w:sz w:val="30"/>
-          <w:szCs w:val="48"/>
-          <w:u w:val="single"/>
-        </w:rPr>
-        <w:t>)</w:t>
+          <w:rFonts w:ascii="Times New Roman" w:hAnsi="Times New Roman" w:cs="Times New Roman"/>
+          <w:sz w:val="40"/>
+          <w:szCs w:val="40"/>
+        </w:rPr>
+      </w:pPr>
+      <w:r>
+        <w:rPr>
+          <w:rFonts w:ascii="Times New Roman" w:hAnsi="Times New Roman" w:cs="Times New Roman"/>
+          <w:sz w:val="40"/>
+          <w:szCs w:val="40"/>
+        </w:rPr>
+        <w:t xml:space="preserve">“Efficient clustering algorithm to segregate tests based on execution </w:t>
+      </w:r>
+      <w:proofErr w:type="spellStart"/>
+      <w:r>
+        <w:rPr>
+          <w:rFonts w:ascii="Times New Roman" w:hAnsi="Times New Roman" w:cs="Times New Roman"/>
+          <w:sz w:val="40"/>
+          <w:szCs w:val="40"/>
+        </w:rPr>
+        <w:t>behavior</w:t>
+      </w:r>
+      <w:proofErr w:type="spellEnd"/>
+      <w:r>
+        <w:rPr>
+          <w:rFonts w:ascii="Times New Roman" w:hAnsi="Times New Roman" w:cs="Times New Roman"/>
+          <w:sz w:val="40"/>
+          <w:szCs w:val="40"/>
+        </w:rPr>
+        <w:t>”</w:t>
       </w:r>
     </w:p>
     <w:p>
@@ -113,7 +94,6 @@
           <w:color w:val="FF0000"/>
           <w:sz w:val="18"/>
           <w:szCs w:val="32"/>
-          <w:u w:val="single"/>
         </w:rPr>
       </w:pPr>
       <w:r>
@@ -123,31 +103,8 @@
           <w:color w:val="FF0000"/>
           <w:sz w:val="20"/>
           <w:szCs w:val="32"/>
-          <w:u w:val="single"/>
-        </w:rPr>
-        <w:t>(Company Name</w:t>
-      </w:r>
-      <w:r>
-        <w:rPr>
-          <w:rFonts w:ascii="Bookman Old Style" w:hAnsi="Bookman Old Style"/>
-          <w:b/>
-          <w:color w:val="FF0000"/>
-          <w:sz w:val="20"/>
-          <w:szCs w:val="32"/>
-          <w:u w:val="single"/>
-        </w:rPr>
-        <w:t>????</w:t>
-      </w:r>
-      <w:r>
-        <w:rPr>
-          <w:rFonts w:ascii="Bookman Old Style" w:hAnsi="Bookman Old Style"/>
-          <w:b/>
-          <w:color w:val="FF0000"/>
-          <w:sz w:val="20"/>
-          <w:szCs w:val="32"/>
-          <w:u w:val="single"/>
-        </w:rPr>
-        <w:t>)</w:t>
+        </w:rPr>
+        <w:t>PTC (India)</w:t>
       </w:r>
     </w:p>
     <w:p>
@@ -222,42 +179,7 @@
           <w:szCs w:val="28"/>
           <w:u w:val="single"/>
         </w:rPr>
-        <w:t xml:space="preserve">Name </w:t>
-      </w:r>
-      <w:proofErr w:type="gramStart"/>
-      <w:r>
-        <w:rPr>
-          <w:rFonts w:ascii="Bookman Old Style" w:hAnsi="Bookman Old Style"/>
-          <w:b/>
-          <w:color w:val="FF0000"/>
-          <w:sz w:val="28"/>
-          <w:szCs w:val="28"/>
-          <w:u w:val="single"/>
-        </w:rPr>
-        <w:t>Of</w:t>
-      </w:r>
-      <w:proofErr w:type="gramEnd"/>
-      <w:r>
-        <w:rPr>
-          <w:rFonts w:ascii="Bookman Old Style" w:hAnsi="Bookman Old Style"/>
-          <w:b/>
-          <w:color w:val="FF0000"/>
-          <w:sz w:val="28"/>
-          <w:szCs w:val="28"/>
-          <w:u w:val="single"/>
-        </w:rPr>
-        <w:t xml:space="preserve"> Student</w:t>
-      </w:r>
-      <w:r>
-        <w:rPr>
-          <w:rFonts w:ascii="Bookman Old Style" w:hAnsi="Bookman Old Style"/>
-          <w:b/>
-          <w:color w:val="FF0000"/>
-          <w:sz w:val="28"/>
-          <w:szCs w:val="28"/>
-          <w:u w:val="single"/>
-        </w:rPr>
-        <w:t>????</w:t>
+        <w:t>Ganesh Kalidas Londhe</w:t>
       </w:r>
     </w:p>
     <w:p>
@@ -626,7 +548,6 @@
           <w:sz w:val="40"/>
           <w:szCs w:val="40"/>
         </w:rPr>
-        <w:lastRenderedPageBreak/>
         <w:t>ACKNOWLEDGEMENT</w:t>
       </w:r>
     </w:p>
@@ -769,9 +690,152 @@
           <w:szCs w:val="25"/>
           <w:u w:val="single"/>
         </w:rPr>
-        <w:t xml:space="preserve">Company Manager </w:t>
-      </w:r>
-      <w:proofErr w:type="gramStart"/>
+        <w:t>Amol Godbole, section manager</w:t>
+      </w:r>
+      <w:r>
+        <w:rPr>
+          <w:sz w:val="25"/>
+          <w:szCs w:val="25"/>
+        </w:rPr>
+        <w:t xml:space="preserve">, and </w:t>
+      </w:r>
+      <w:r>
+        <w:rPr>
+          <w:b/>
+          <w:sz w:val="25"/>
+          <w:szCs w:val="25"/>
+        </w:rPr>
+        <w:t>Mrs</w:t>
+      </w:r>
+      <w:bookmarkStart w:id="0" w:name="_GoBack"/>
+      <w:bookmarkEnd w:id="0"/>
+      <w:r>
+        <w:rPr>
+          <w:b/>
+          <w:sz w:val="25"/>
+          <w:szCs w:val="25"/>
+        </w:rPr>
+        <w:t xml:space="preserve">. Manisha Patil, </w:t>
+      </w:r>
+      <w:r>
+        <w:rPr>
+          <w:b/>
+          <w:sz w:val="25"/>
+          <w:szCs w:val="25"/>
+        </w:rPr>
+        <w:t>Ms</w:t>
+      </w:r>
+      <w:r>
+        <w:rPr>
+          <w:b/>
+          <w:sz w:val="25"/>
+          <w:szCs w:val="25"/>
+        </w:rPr>
+        <w:t xml:space="preserve">. </w:t>
+      </w:r>
+      <w:r>
+        <w:rPr>
+          <w:b/>
+          <w:sz w:val="25"/>
+          <w:szCs w:val="25"/>
+        </w:rPr>
+        <w:t>Sarita</w:t>
+      </w:r>
+      <w:r>
+        <w:rPr>
+          <w:b/>
+          <w:sz w:val="25"/>
+          <w:szCs w:val="25"/>
+        </w:rPr>
+        <w:t xml:space="preserve"> </w:t>
+      </w:r>
+      <w:proofErr w:type="spellStart"/>
+      <w:r>
+        <w:rPr>
+          <w:b/>
+          <w:sz w:val="25"/>
+          <w:szCs w:val="25"/>
+        </w:rPr>
+        <w:t>Byagar</w:t>
+      </w:r>
+      <w:proofErr w:type="spellEnd"/>
+      <w:r>
+        <w:rPr>
+          <w:b/>
+          <w:sz w:val="25"/>
+          <w:szCs w:val="25"/>
+        </w:rPr>
+        <w:t xml:space="preserve"> </w:t>
+      </w:r>
+      <w:r>
+        <w:rPr>
+          <w:sz w:val="25"/>
+          <w:szCs w:val="25"/>
+        </w:rPr>
+        <w:t>(Internal Guide, ICCS MSc. Computer Science) for their astute guidance, constant encouragement and sincere support for this project work.</w:t>
+      </w:r>
+    </w:p>
+    <w:p>
+      <w:pPr>
+        <w:pStyle w:val="NoSpacing"/>
+        <w:spacing w:line="360" w:lineRule="auto"/>
+        <w:jc w:val="both"/>
+        <w:rPr>
+          <w:sz w:val="25"/>
+          <w:szCs w:val="25"/>
+        </w:rPr>
+      </w:pPr>
+      <w:r>
+        <w:rPr>
+          <w:rStyle w:val="NoSpacingChar"/>
+          <w:sz w:val="25"/>
+          <w:szCs w:val="25"/>
+        </w:rPr>
+        <w:t>I also thank my project mentors who showed their concerns for my work, encouraged me to keep my best foot forward and gave valuable suggestions which not only helped me in my project work but will be useful in future</w:t>
+      </w:r>
+      <w:r>
+        <w:rPr>
+          <w:sz w:val="25"/>
+          <w:szCs w:val="25"/>
+        </w:rPr>
+        <w:t xml:space="preserve"> too.</w:t>
+      </w:r>
+    </w:p>
+    <w:p>
+      <w:pPr>
+        <w:pStyle w:val="NoSpacing"/>
+        <w:spacing w:line="360" w:lineRule="auto"/>
+        <w:jc w:val="both"/>
+        <w:rPr>
+          <w:sz w:val="25"/>
+          <w:szCs w:val="25"/>
+        </w:rPr>
+      </w:pPr>
+      <w:r>
+        <w:rPr>
+          <w:sz w:val="25"/>
+          <w:szCs w:val="25"/>
+        </w:rPr>
+        <w:tab/>
+      </w:r>
+    </w:p>
+    <w:p>
+      <w:pPr>
+        <w:pStyle w:val="NoSpacing"/>
+        <w:spacing w:line="360" w:lineRule="auto"/>
+        <w:jc w:val="both"/>
+        <w:rPr>
+          <w:sz w:val="25"/>
+          <w:szCs w:val="25"/>
+        </w:rPr>
+      </w:pPr>
+      <w:r>
+        <w:rPr>
+          <w:sz w:val="25"/>
+          <w:szCs w:val="25"/>
+        </w:rPr>
+        <w:t xml:space="preserve">I would like to thank </w:t>
+      </w:r>
       <w:r>
         <w:rPr>
           <w:b/>
@@ -780,162 +844,7 @@
           <w:szCs w:val="25"/>
           <w:u w:val="single"/>
         </w:rPr>
-        <w:t>Name  n</w:t>
-      </w:r>
-      <w:proofErr w:type="gramEnd"/>
-      <w:r>
-        <w:rPr>
-          <w:b/>
-          <w:color w:val="FF0000"/>
-          <w:sz w:val="25"/>
-          <w:szCs w:val="25"/>
-          <w:u w:val="single"/>
-        </w:rPr>
-        <w:t xml:space="preserve"> Designation </w:t>
-      </w:r>
-      <w:r>
-        <w:rPr>
-          <w:sz w:val="25"/>
-          <w:szCs w:val="25"/>
-        </w:rPr>
-        <w:t xml:space="preserve">, and </w:t>
-      </w:r>
-      <w:r>
-        <w:rPr>
-          <w:b/>
-          <w:sz w:val="25"/>
-          <w:szCs w:val="25"/>
-        </w:rPr>
-        <w:t xml:space="preserve">Mrs. Manisha Patil,       </w:t>
-      </w:r>
-      <w:r>
-        <w:rPr>
-          <w:b/>
-          <w:sz w:val="25"/>
-          <w:szCs w:val="25"/>
-        </w:rPr>
-        <w:t>Ms</w:t>
-      </w:r>
-      <w:r>
-        <w:rPr>
-          <w:b/>
-          <w:sz w:val="25"/>
-          <w:szCs w:val="25"/>
-        </w:rPr>
-        <w:t xml:space="preserve">. </w:t>
-      </w:r>
-      <w:r>
-        <w:rPr>
-          <w:b/>
-          <w:sz w:val="25"/>
-          <w:szCs w:val="25"/>
-        </w:rPr>
-        <w:t>Sarita</w:t>
-      </w:r>
-      <w:r>
-        <w:rPr>
-          <w:b/>
-          <w:sz w:val="25"/>
-          <w:szCs w:val="25"/>
-        </w:rPr>
-        <w:t xml:space="preserve"> </w:t>
-      </w:r>
-      <w:proofErr w:type="spellStart"/>
-      <w:r>
-        <w:rPr>
-          <w:b/>
-          <w:sz w:val="25"/>
-          <w:szCs w:val="25"/>
-        </w:rPr>
-        <w:t>Byagar</w:t>
-      </w:r>
-      <w:proofErr w:type="spellEnd"/>
-      <w:r>
-        <w:rPr>
-          <w:b/>
-          <w:sz w:val="25"/>
-          <w:szCs w:val="25"/>
-        </w:rPr>
-        <w:t xml:space="preserve"> </w:t>
-      </w:r>
-      <w:r>
-        <w:rPr>
-          <w:sz w:val="25"/>
-          <w:szCs w:val="25"/>
-        </w:rPr>
-        <w:t>(Internal Guide, ICCS MSc. Computer Science) for their astute guidance, constant encouragement and sincere support for this project work.</w:t>
-      </w:r>
-    </w:p>
-    <w:p>
-      <w:pPr>
-        <w:pStyle w:val="NoSpacing"/>
-        <w:spacing w:line="360" w:lineRule="auto"/>
-        <w:jc w:val="both"/>
-        <w:rPr>
-          <w:sz w:val="25"/>
-          <w:szCs w:val="25"/>
-        </w:rPr>
-      </w:pPr>
-      <w:r>
-        <w:rPr>
-          <w:rStyle w:val="NoSpacingChar"/>
-          <w:sz w:val="25"/>
-          <w:szCs w:val="25"/>
-        </w:rPr>
-        <w:t>I also thank my project mentors who showed their concerns for my work, encouraged me to keep my best foot forward and gave valuable suggestions which not only helped me in my project work but will be useful in future</w:t>
-      </w:r>
-      <w:r>
-        <w:rPr>
-          <w:sz w:val="25"/>
-          <w:szCs w:val="25"/>
-        </w:rPr>
-        <w:t xml:space="preserve"> too.</w:t>
-      </w:r>
-    </w:p>
-    <w:p>
-      <w:pPr>
-        <w:pStyle w:val="NoSpacing"/>
-        <w:spacing w:line="360" w:lineRule="auto"/>
-        <w:jc w:val="both"/>
-        <w:rPr>
-          <w:sz w:val="25"/>
-          <w:szCs w:val="25"/>
-        </w:rPr>
-      </w:pPr>
-      <w:r>
-        <w:rPr>
-          <w:sz w:val="25"/>
-          <w:szCs w:val="25"/>
-        </w:rPr>
-        <w:tab/>
-      </w:r>
-    </w:p>
-    <w:p>
-      <w:pPr>
-        <w:pStyle w:val="NoSpacing"/>
-        <w:spacing w:line="360" w:lineRule="auto"/>
-        <w:jc w:val="both"/>
-        <w:rPr>
-          <w:sz w:val="25"/>
-          <w:szCs w:val="25"/>
-        </w:rPr>
-      </w:pPr>
-      <w:r>
-        <w:rPr>
-          <w:sz w:val="25"/>
-          <w:szCs w:val="25"/>
-        </w:rPr>
-        <w:t xml:space="preserve">I would like to thank </w:t>
-      </w:r>
-      <w:r>
-        <w:rPr>
-          <w:b/>
-          <w:color w:val="FF0000"/>
-          <w:sz w:val="25"/>
-          <w:szCs w:val="25"/>
-          <w:u w:val="single"/>
-        </w:rPr>
-        <w:t>Company Name</w:t>
+        <w:t>PTC(India)</w:t>
       </w:r>
       <w:r>
         <w:rPr>
@@ -1042,7 +951,6 @@
           <w:sz w:val="32"/>
           <w:szCs w:val="32"/>
         </w:rPr>
-        <w:lastRenderedPageBreak/>
         <w:t>Index:</w:t>
       </w:r>
     </w:p>
@@ -3537,9 +3445,8 @@
           <w:sz w:val="24"/>
           <w:szCs w:val="24"/>
         </w:rPr>
-        <w:t xml:space="preserve"> points. To figure out the number of classes to use, it’s good to take a quick look at the data and try to identify any distinct groupings. The </w:t>
-      </w:r>
-      <w:proofErr w:type="spellStart"/>
+        <w:t xml:space="preserve"> points. To figure out the number of classes to use, it’s good </w:t>
+      </w:r>
       <w:r>
         <w:rPr>
           <w:rFonts w:ascii="Georgia" w:eastAsia="Times New Roman" w:hAnsi="Georgia" w:cs="Times New Roman"/>
@@ -3548,6 +3455,16 @@
           <w:szCs w:val="24"/>
         </w:rPr>
         <w:lastRenderedPageBreak/>
+        <w:t xml:space="preserve">to take a quick look at the data and try to identify any distinct groupings. The </w:t>
+      </w:r>
+      <w:proofErr w:type="spellStart"/>
+      <w:r>
+        <w:rPr>
+          <w:rFonts w:ascii="Georgia" w:eastAsia="Times New Roman" w:hAnsi="Georgia" w:cs="Times New Roman"/>
+          <w:spacing w:val="-1"/>
+          <w:sz w:val="24"/>
+          <w:szCs w:val="24"/>
+        </w:rPr>
         <w:t>center</w:t>
       </w:r>
       <w:proofErr w:type="spellEnd"/>
@@ -4156,8 +4073,6 @@
           <w:u w:val="single"/>
         </w:rPr>
       </w:pPr>
-      <w:bookmarkStart w:id="0" w:name="_GoBack"/>
-      <w:bookmarkEnd w:id="0"/>
     </w:p>
     <w:sectPr>
       <w:pgSz w:w="11906" w:h="16838"/>
@@ -8049,6 +7964,7 @@
     <w:lsdException w:name="HTML Sample" w:semiHidden="1" w:unhideWhenUsed="1"/>
     <w:lsdException w:name="HTML Typewriter" w:semiHidden="1" w:unhideWhenUsed="1"/>
     <w:lsdException w:name="HTML Variable" w:semiHidden="1" w:unhideWhenUsed="1"/>
+    <w:lsdException w:name="Normal Table" w:semiHidden="1" w:unhideWhenUsed="1"/>
     <w:lsdException w:name="annotation subject" w:semiHidden="1" w:unhideWhenUsed="1"/>
     <w:lsdException w:name="No List" w:semiHidden="1" w:unhideWhenUsed="1"/>
     <w:lsdException w:name="Outline List 1" w:semiHidden="1" w:unhideWhenUsed="1"/>
@@ -8092,8 +8008,10 @@
     <w:lsdException w:name="Table Elegant" w:semiHidden="1" w:unhideWhenUsed="1"/>
     <w:lsdException w:name="Table Professional" w:semiHidden="1" w:unhideWhenUsed="1"/>
     <w:lsdException w:name="Table Subtle 1" w:semiHidden="1" w:unhideWhenUsed="1"/>
+    <w:lsdException w:name="Table Subtle 2" w:semiHidden="1" w:unhideWhenUsed="1"/>
     <w:lsdException w:name="Table Web 1" w:semiHidden="1" w:unhideWhenUsed="1"/>
     <w:lsdException w:name="Table Web 2" w:semiHidden="1" w:unhideWhenUsed="1"/>
+    <w:lsdException w:name="Table Web 3" w:semiHidden="1" w:unhideWhenUsed="1"/>
     <w:lsdException w:name="Balloon Text" w:semiHidden="1" w:unhideWhenUsed="1"/>
     <w:lsdException w:name="Table Grid" w:uiPriority="59"/>
     <w:lsdException w:name="Table Theme" w:semiHidden="1" w:unhideWhenUsed="1"/>
@@ -8818,7 +8736,7 @@
 </file>
 
 <file path=customXml/itemProps1.xml><?xml version="1.0" encoding="utf-8"?>
-<ds:datastoreItem xmlns:ds="http://schemas.openxmlformats.org/officeDocument/2006/customXml" ds:itemID="{333E0756-33E6-4B35-95BA-321366B73ED1}">
+<ds:datastoreItem xmlns:ds="http://schemas.openxmlformats.org/officeDocument/2006/customXml" ds:itemID="{5D518254-3E88-4D17-AFD9-8709BE784974}">
   <ds:schemaRefs>
     <ds:schemaRef ds:uri="http://schemas.openxmlformats.org/officeDocument/2006/bibliography"/>
   </ds:schemaRefs>

</xml_diff>